<commit_message>
Reinicio el proyecto 'eurusd_1h_clasificacion_long_short_no_trade'
</commit_message>
<xml_diff>
--- a/PROYECTO.docx
+++ b/PROYECTO.docx
@@ -225,7 +225,7 @@
     <w:p>
       <w:r>
         <w:pict w14:anchorId="5C346361">
-          <v:rect id="_x0000_i1085" style="width:0;height:1.5pt" o:hralign="center" o:hrstd="t" o:hr="t" fillcolor="#a0a0a0" stroked="f"/>
+          <v:rect id="_x0000_i1025" style="width:0;height:1.5pt" o:hralign="center" o:hrstd="t" o:hr="t" fillcolor="#a0a0a0" stroked="f"/>
         </w:pict>
       </w:r>
     </w:p>
@@ -294,7 +294,7 @@
     <w:p>
       <w:r>
         <w:pict w14:anchorId="60D56CA8">
-          <v:rect id="_x0000_i1086" style="width:0;height:1.5pt" o:hralign="center" o:hrstd="t" o:hr="t" fillcolor="#a0a0a0" stroked="f"/>
+          <v:rect id="_x0000_i1026" style="width:0;height:1.5pt" o:hralign="center" o:hrstd="t" o:hr="t" fillcolor="#a0a0a0" stroked="f"/>
         </w:pict>
       </w:r>
     </w:p>
@@ -590,7 +590,7 @@
     <w:p>
       <w:r>
         <w:pict w14:anchorId="76B662DD">
-          <v:rect id="_x0000_i1087" style="width:0;height:1.5pt" o:hralign="center" o:hrstd="t" o:hr="t" fillcolor="#a0a0a0" stroked="f"/>
+          <v:rect id="_x0000_i1027" style="width:0;height:1.5pt" o:hralign="center" o:hrstd="t" o:hr="t" fillcolor="#a0a0a0" stroked="f"/>
         </w:pict>
       </w:r>
     </w:p>
@@ -802,7 +802,7 @@
       <w:r>
         <w:lastRenderedPageBreak/>
         <w:pict w14:anchorId="4DFB9F76">
-          <v:rect id="_x0000_i1088" style="width:0;height:1.5pt" o:hralign="center" o:hrstd="t" o:hr="t" fillcolor="#a0a0a0" stroked="f"/>
+          <v:rect id="_x0000_i1028" style="width:0;height:1.5pt" o:hralign="center" o:hrstd="t" o:hr="t" fillcolor="#a0a0a0" stroked="f"/>
         </w:pict>
       </w:r>
     </w:p>
@@ -1478,7 +1478,7 @@
     <w:p>
       <w:r>
         <w:pict w14:anchorId="4921505A">
-          <v:rect id="_x0000_i1089" style="width:0;height:1.5pt" o:hralign="center" o:hrstd="t" o:hr="t" fillcolor="#a0a0a0" stroked="f"/>
+          <v:rect id="_x0000_i1029" style="width:0;height:1.5pt" o:hralign="center" o:hrstd="t" o:hr="t" fillcolor="#a0a0a0" stroked="f"/>
         </w:pict>
       </w:r>
     </w:p>
@@ -1760,7 +1760,7 @@
     <w:p>
       <w:r>
         <w:pict w14:anchorId="1E146869">
-          <v:rect id="_x0000_i1090" style="width:0;height:1.5pt" o:hralign="center" o:hrstd="t" o:hr="t" fillcolor="#a0a0a0" stroked="f"/>
+          <v:rect id="_x0000_i1030" style="width:0;height:1.5pt" o:hralign="center" o:hrstd="t" o:hr="t" fillcolor="#a0a0a0" stroked="f"/>
         </w:pict>
       </w:r>
     </w:p>
@@ -2671,7 +2671,7 @@
     <w:p>
       <w:r>
         <w:pict w14:anchorId="0FF64436">
-          <v:rect id="_x0000_i1091" style="width:0;height:1.5pt" o:hralign="center" o:hrstd="t" o:hr="t" fillcolor="#a0a0a0" stroked="f"/>
+          <v:rect id="_x0000_i1031" style="width:0;height:1.5pt" o:hralign="center" o:hrstd="t" o:hr="t" fillcolor="#a0a0a0" stroked="f"/>
         </w:pict>
       </w:r>
     </w:p>
@@ -4517,7 +4517,7 @@
     <w:p>
       <w:r>
         <w:pict w14:anchorId="75A38AB4">
-          <v:rect id="_x0000_i1092" style="width:0;height:1.5pt" o:hralign="center" o:hrstd="t" o:hr="t" fillcolor="#a0a0a0" stroked="f"/>
+          <v:rect id="_x0000_i1032" style="width:0;height:1.5pt" o:hralign="center" o:hrstd="t" o:hr="t" fillcolor="#a0a0a0" stroked="f"/>
         </w:pict>
       </w:r>
     </w:p>
@@ -4841,15 +4841,7 @@
       </w:r>
       <w:proofErr w:type="spellEnd"/>
       <w:r>
-        <w:t xml:space="preserve"> </w:t>
-      </w:r>
-      <w:proofErr w:type="spellStart"/>
-      <w:r>
-        <w:t>sd</w:t>
-      </w:r>
-      <w:proofErr w:type="spellEnd"/>
-      <w:r>
-        <w:t xml:space="preserve"> == 0:</w:t>
+        <w:t xml:space="preserve"> sd == 0:</w:t>
       </w:r>
     </w:p>
     <w:p>
@@ -5194,7 +5186,7 @@
     <w:p>
       <w:r>
         <w:pict w14:anchorId="1E0D1959">
-          <v:rect id="_x0000_i1093" style="width:0;height:1.5pt" o:hralign="center" o:hrstd="t" o:hr="t" fillcolor="#a0a0a0" stroked="f"/>
+          <v:rect id="_x0000_i1033" style="width:0;height:1.5pt" o:hralign="center" o:hrstd="t" o:hr="t" fillcolor="#a0a0a0" stroked="f"/>
         </w:pict>
       </w:r>
     </w:p>
@@ -5308,7 +5300,7 @@
     <w:p>
       <w:r>
         <w:pict w14:anchorId="77922BD8">
-          <v:rect id="_x0000_i1094" style="width:0;height:1.5pt" o:hralign="center" o:hrstd="t" o:hr="t" fillcolor="#a0a0a0" stroked="f"/>
+          <v:rect id="_x0000_i1034" style="width:0;height:1.5pt" o:hralign="center" o:hrstd="t" o:hr="t" fillcolor="#a0a0a0" stroked="f"/>
         </w:pict>
       </w:r>
     </w:p>
@@ -6639,6 +6631,7 @@
   <w:style w:type="character" w:default="1" w:styleId="Fuentedeprrafopredeter">
     <w:name w:val="Default Paragraph Font"/>
     <w:uiPriority w:val="1"/>
+    <w:semiHidden/>
     <w:unhideWhenUsed/>
   </w:style>
   <w:style w:type="table" w:default="1" w:styleId="Tablanormal">

</xml_diff>